<commit_message>
Mandando a documentação atualizada
</commit_message>
<xml_diff>
--- a/ducumentacao/DocumentacaoProjectScooby.docx
+++ b/ducumentacao/DocumentacaoProjectScooby.docx
@@ -17,8 +17,8 @@
         </w:rPr>
       </w:pPr>
       <w:r>
-        <w:object w:dxaOrig="8402" w:dyaOrig="2814">
-          <v:rect xmlns:o="urn:schemas-microsoft-com:office:office" xmlns:v="urn:schemas-microsoft-com:vml" id="rectole0000000000" style="width:420.100000pt;height:140.700000pt" o:preferrelative="t" o:ole="">
+        <w:object w:dxaOrig="8503" w:dyaOrig="2855">
+          <v:rect xmlns:o="urn:schemas-microsoft-com:office:office" xmlns:v="urn:schemas-microsoft-com:vml" id="rectole0000000000" style="width:425.150000pt;height:142.750000pt" o:preferrelative="t" o:ole="">
             <o:lock v:ext="edit"/>
             <v:imagedata xmlns:r="http://schemas.openxmlformats.org/officeDocument/2006/relationships" r:id="docRId1" o:title=""/>
           </v:rect>
@@ -153,7 +153,7 @@
         <w:rPr>
           <w:rFonts w:ascii="SimSun-ExtB" w:hAnsi="SimSun-ExtB" w:cs="SimSun-ExtB" w:eastAsia="SimSun-ExtB"/>
           <w:b/>
-          <w:color w:val="auto"/>
+          <w:color w:val="000000"/>
           <w:spacing w:val="0"/>
           <w:position w:val="0"/>
           <w:sz w:val="22"/>
@@ -202,6 +202,32 @@
           <w:shd w:fill="auto" w:val="clear"/>
         </w:rPr>
       </w:pPr>
+      <w:r>
+        <w:rPr>
+          <w:rFonts w:ascii="Calibri" w:hAnsi="Calibri" w:cs="Calibri" w:eastAsia="Calibri"/>
+          <w:color w:val="auto"/>
+          <w:spacing w:val="0"/>
+          <w:position w:val="0"/>
+          <w:sz w:val="22"/>
+          <w:shd w:fill="auto" w:val="clear"/>
+        </w:rPr>
+        <w:t xml:space="preserve">Estima-se que existam mais de 600 episódios de Scooby-Doo, considerando todas as séries animadas desde o lançamento original em 1969 até os lançamentos mais recentes. Essa contagem inclui séries como "Scooby-Doo, Where Are You!", "The New Scooby-Doo Movies", "Scooby-Doo, Where Are You! Season 3", "The Scooby-Doo Show", "The 13 Ghosts of Scooby-Doo", "A Pup Named Scooby-Doo", "What's New, Scooby-Doo?", "Scooby-Doo! Mystery Incorporated", "Be Cool, Scooby-Doo!", "Scooby-Doo and Guess Who?", entre outras.</w:t>
+      </w:r>
+    </w:p>
+    <w:p>
+      <w:pPr>
+        <w:spacing w:before="0" w:after="200" w:line="276"/>
+        <w:ind w:right="0" w:left="0" w:firstLine="0"/>
+        <w:jc w:val="both"/>
+        <w:rPr>
+          <w:rFonts w:ascii="Calibri" w:hAnsi="Calibri" w:cs="Calibri" w:eastAsia="Calibri"/>
+          <w:color w:val="auto"/>
+          <w:spacing w:val="0"/>
+          <w:position w:val="0"/>
+          <w:sz w:val="22"/>
+          <w:shd w:fill="auto" w:val="clear"/>
+        </w:rPr>
+      </w:pPr>
     </w:p>
     <w:p>
       <w:pPr>
@@ -362,6 +388,71 @@
           <w:shd w:fill="auto" w:val="clear"/>
         </w:rPr>
       </w:pPr>
+      <w:r>
+        <w:rPr>
+          <w:rFonts w:ascii="Calibri" w:hAnsi="Calibri" w:cs="Calibri" w:eastAsia="Calibri"/>
+          <w:color w:val="auto"/>
+          <w:spacing w:val="0"/>
+          <w:position w:val="0"/>
+          <w:sz w:val="22"/>
+          <w:shd w:fill="auto" w:val="clear"/>
+        </w:rPr>
+        <w:t xml:space="preserve">Foi apresentado o desenho Scooby Doo para o CEO do "Project Scooby" em 2006 quando o mesmo tinha apenas 4 anos de idade. Sua família na época alugava DvD's em </w:t>
+        <w:tab/>
+        <w:t xml:space="preserve">locadoras e tinham que devolver entre 1 a 3 dias após ter pego. Por sua imaginação infantil daquela idade, Brudney pensava que existia monstros ou fantasmas, mas o desenho scooby Doo mostrou que não existe esses tipos de coisas, e que o verdadeiro monstro ou vilão é o ser humano.</w:t>
+      </w:r>
+    </w:p>
+    <w:p>
+      <w:pPr>
+        <w:spacing w:before="0" w:after="200" w:line="276"/>
+        <w:ind w:right="0" w:left="0" w:firstLine="0"/>
+        <w:jc w:val="both"/>
+        <w:rPr>
+          <w:rFonts w:ascii="Calibri" w:hAnsi="Calibri" w:cs="Calibri" w:eastAsia="Calibri"/>
+          <w:color w:val="auto"/>
+          <w:spacing w:val="0"/>
+          <w:position w:val="0"/>
+          <w:sz w:val="22"/>
+          <w:shd w:fill="auto" w:val="clear"/>
+        </w:rPr>
+      </w:pPr>
+      <w:r>
+        <w:rPr>
+          <w:rFonts w:ascii="Calibri" w:hAnsi="Calibri" w:cs="Calibri" w:eastAsia="Calibri"/>
+          <w:color w:val="auto"/>
+          <w:spacing w:val="0"/>
+          <w:position w:val="0"/>
+          <w:sz w:val="22"/>
+          <w:shd w:fill="auto" w:val="clear"/>
+        </w:rPr>
+        <w:t xml:space="preserve">O CEO do projeto, por ter acompanhado o seriado desde o começo de sua vida até os dias de hoje, o seriado conseguiu molda-lo transformando na pessoa que é hoje. Por conta da da personalidade de cada personagem o mesmo se sentiu instruido e motivado a ser corajoso de enfrentar os problemas como o Fred, de tentar ter a empatia como a </w:t>
+      </w:r>
+      <w:r>
+        <w:rPr>
+          <w:rFonts w:ascii="Calibri" w:hAnsi="Calibri" w:cs="Calibri" w:eastAsia="Calibri"/>
+          <w:color w:val="auto"/>
+          <w:spacing w:val="0"/>
+          <w:position w:val="0"/>
+          <w:sz w:val="22"/>
+          <w:shd w:fill="auto" w:val="clear"/>
+        </w:rPr>
+        <w:t xml:space="preserve">Daphne, não tentar julgar as coisas antecipadamente </w:t>
+      </w:r>
+    </w:p>
+    <w:p>
+      <w:pPr>
+        <w:spacing w:before="0" w:after="200" w:line="276"/>
+        <w:ind w:right="0" w:left="0" w:firstLine="0"/>
+        <w:jc w:val="both"/>
+        <w:rPr>
+          <w:rFonts w:ascii="Calibri" w:hAnsi="Calibri" w:cs="Calibri" w:eastAsia="Calibri"/>
+          <w:color w:val="auto"/>
+          <w:spacing w:val="0"/>
+          <w:position w:val="0"/>
+          <w:sz w:val="22"/>
+          <w:shd w:fill="auto" w:val="clear"/>
+        </w:rPr>
+      </w:pPr>
     </w:p>
     <w:p>
       <w:pPr>
@@ -455,7 +546,7 @@
           <w:sz w:val="22"/>
           <w:shd w:fill="auto" w:val="clear"/>
         </w:rPr>
-        <w:t xml:space="preserve">O projeto vai garantir que 100% dos fãs de Scooby Doo relembre seus momentos de infância e se sinta acolhido pela plataforma, devido à sua qualidade e ao carinho com que foi feita.</w:t>
+        <w:t xml:space="preserve">O projeto vai garantir que a maioria dos fãs de Scooby Doo relembre seus momentos de infância e se sinta acolhido pela plataforma, devido à sua qualidade e ao carinho com que foi feita.</w:t>
       </w:r>
     </w:p>
     <w:p>
@@ -561,7 +652,7 @@
         <w:rPr>
           <w:rFonts w:ascii="SimSun-ExtB" w:hAnsi="SimSun-ExtB" w:cs="SimSun-ExtB" w:eastAsia="SimSun-ExtB"/>
           <w:b/>
-          <w:color w:val="auto"/>
+          <w:color w:val="000000"/>
           <w:spacing w:val="0"/>
           <w:position w:val="0"/>
           <w:sz w:val="22"/>
@@ -593,50 +684,87 @@
           <w:sz w:val="22"/>
           <w:shd w:fill="auto" w:val="clear"/>
         </w:rPr>
-        <w:t xml:space="preserve">Fornecer informações sobre a série animada Scooby Doo, apresentando curiosidades, personagens e episódios.</w:t>
-      </w:r>
-    </w:p>
-    <w:p>
-      <w:pPr>
-        <w:spacing w:before="0" w:after="200" w:line="276"/>
-        <w:ind w:right="0" w:left="0" w:firstLine="0"/>
-        <w:jc w:val="both"/>
-        <w:rPr>
-          <w:rFonts w:ascii="Calibri" w:hAnsi="Calibri" w:cs="Calibri" w:eastAsia="Calibri"/>
-          <w:color w:val="auto"/>
-          <w:spacing w:val="0"/>
-          <w:position w:val="0"/>
-          <w:sz w:val="22"/>
-          <w:shd w:fill="auto" w:val="clear"/>
-        </w:rPr>
-      </w:pPr>
-      <w:r>
-        <w:rPr>
-          <w:rFonts w:ascii="Calibri" w:hAnsi="Calibri" w:cs="Calibri" w:eastAsia="Calibri"/>
-          <w:color w:val="auto"/>
-          <w:spacing w:val="0"/>
-          <w:position w:val="0"/>
-          <w:sz w:val="22"/>
-          <w:shd w:fill="auto" w:val="clear"/>
-        </w:rPr>
-        <w:t xml:space="preserve">O site irá oferecer uma plataforma para os fãs se conectarem e compartilharem suas experiências e opiniões sobre a série.</w:t>
-      </w:r>
-    </w:p>
-    <w:p>
-      <w:pPr>
-        <w:spacing w:before="0" w:after="200" w:line="276"/>
-        <w:ind w:right="0" w:left="0" w:firstLine="0"/>
-        <w:jc w:val="both"/>
-        <w:rPr>
-          <w:rFonts w:ascii="SimSun-ExtB" w:hAnsi="SimSun-ExtB" w:cs="SimSun-ExtB" w:eastAsia="SimSun-ExtB"/>
-          <w:b/>
-          <w:color w:val="auto"/>
-          <w:spacing w:val="0"/>
-          <w:position w:val="0"/>
-          <w:sz w:val="22"/>
-          <w:shd w:fill="auto" w:val="clear"/>
-        </w:rPr>
-      </w:pPr>
+        <w:t xml:space="preserve">Desenvolver um site temático do Scooby-Doo para proporcionar uma experiência divertida e nostálgica aos fãs da série. O site será projetado para oferecer informações, entretenimento e interação, permitindo que os usuários mergulhem no universo do Scooby-Doo.</w:t>
+      </w:r>
+    </w:p>
+    <w:p>
+      <w:pPr>
+        <w:spacing w:before="0" w:after="200" w:line="276"/>
+        <w:ind w:right="0" w:left="0" w:firstLine="0"/>
+        <w:jc w:val="both"/>
+        <w:rPr>
+          <w:rFonts w:ascii="Calibri" w:hAnsi="Calibri" w:cs="Calibri" w:eastAsia="Calibri"/>
+          <w:color w:val="auto"/>
+          <w:spacing w:val="0"/>
+          <w:position w:val="0"/>
+          <w:sz w:val="22"/>
+          <w:shd w:fill="auto" w:val="clear"/>
+        </w:rPr>
+      </w:pPr>
+      <w:r>
+        <w:rPr>
+          <w:rFonts w:ascii="Calibri" w:hAnsi="Calibri" w:cs="Calibri" w:eastAsia="Calibri"/>
+          <w:color w:val="auto"/>
+          <w:spacing w:val="0"/>
+          <w:position w:val="0"/>
+          <w:sz w:val="22"/>
+          <w:shd w:fill="auto" w:val="clear"/>
+        </w:rPr>
+        <w:t xml:space="preserve">Criar um design atraente, com cores e elementos visuais que remetam ao universo do Scooby-Doo.</w:t>
+      </w:r>
+    </w:p>
+    <w:p>
+      <w:pPr>
+        <w:spacing w:before="0" w:after="200" w:line="276"/>
+        <w:ind w:right="0" w:left="0" w:firstLine="0"/>
+        <w:jc w:val="both"/>
+        <w:rPr>
+          <w:rFonts w:ascii="Calibri" w:hAnsi="Calibri" w:cs="Calibri" w:eastAsia="Calibri"/>
+          <w:color w:val="auto"/>
+          <w:spacing w:val="0"/>
+          <w:position w:val="0"/>
+          <w:sz w:val="22"/>
+          <w:shd w:fill="auto" w:val="clear"/>
+        </w:rPr>
+      </w:pPr>
+      <w:r>
+        <w:rPr>
+          <w:rFonts w:ascii="Calibri" w:hAnsi="Calibri" w:cs="Calibri" w:eastAsia="Calibri"/>
+          <w:color w:val="auto"/>
+          <w:spacing w:val="0"/>
+          <w:position w:val="0"/>
+          <w:sz w:val="22"/>
+          <w:shd w:fill="auto" w:val="clear"/>
+        </w:rPr>
+        <w:t xml:space="preserve">Apresentar uma visão geral do site, com uma introdução ao mundo do Scooby-Doo.</w:t>
+      </w:r>
+    </w:p>
+    <w:p>
+      <w:pPr>
+        <w:spacing w:before="0" w:after="200" w:line="276"/>
+        <w:ind w:right="0" w:left="0" w:firstLine="0"/>
+        <w:jc w:val="both"/>
+        <w:rPr>
+          <w:rFonts w:ascii="SimSun-ExtB" w:hAnsi="SimSun-ExtB" w:cs="SimSun-ExtB" w:eastAsia="SimSun-ExtB"/>
+          <w:b/>
+          <w:color w:val="auto"/>
+          <w:spacing w:val="0"/>
+          <w:position w:val="0"/>
+          <w:sz w:val="22"/>
+          <w:shd w:fill="auto" w:val="clear"/>
+        </w:rPr>
+      </w:pPr>
+      <w:r>
+        <w:rPr>
+          <w:rFonts w:ascii="Calibri" w:hAnsi="Calibri" w:cs="Calibri" w:eastAsia="Calibri"/>
+          <w:color w:val="auto"/>
+          <w:spacing w:val="0"/>
+          <w:position w:val="0"/>
+          <w:sz w:val="22"/>
+          <w:shd w:fill="auto" w:val="clear"/>
+        </w:rPr>
+        <w:t xml:space="preserve">Implementar medidas de segurança para proteger as informações dos usuários, </w:t>
+      </w:r>
     </w:p>
     <w:p>
       <w:pPr>
@@ -994,7 +1122,7 @@
           <w:sz w:val="22"/>
           <w:shd w:fill="auto" w:val="clear"/>
         </w:rPr>
-        <w:t xml:space="preserve">O site deverá ser feio individualmente;</w:t>
+        <w:t xml:space="preserve">O site deverá ser feito individualmente;</w:t>
       </w:r>
     </w:p>
     <w:p>

</xml_diff>